<commit_message>
add and corect test plan in QA
</commit_message>
<xml_diff>
--- a/QA/docs/testPlan/test plan.docx
+++ b/QA/docs/testPlan/test plan.docx
@@ -42,47 +42,13 @@
           <w:szCs w:val="40"/>
         </w:rPr>
       </w:pPr>
-      <w:proofErr w:type="spellStart"/>
       <w:r>
         <w:rPr>
           <w:sz w:val="40"/>
           <w:szCs w:val="40"/>
         </w:rPr>
-        <w:t>Full</w:t>
-      </w:r>
-      <w:proofErr w:type="spellEnd"/>
-      <w:r>
-        <w:rPr>
-          <w:sz w:val="40"/>
-          <w:szCs w:val="40"/>
-        </w:rPr>
-        <w:t xml:space="preserve"> </w:t>
-      </w:r>
-      <w:proofErr w:type="spellStart"/>
-      <w:r>
-        <w:rPr>
-          <w:sz w:val="40"/>
-          <w:szCs w:val="40"/>
-        </w:rPr>
-        <w:t>Snack</w:t>
-      </w:r>
-      <w:proofErr w:type="spellEnd"/>
-      <w:r>
-        <w:rPr>
-          <w:sz w:val="40"/>
-          <w:szCs w:val="40"/>
-        </w:rPr>
-        <w:t xml:space="preserve"> </w:t>
-      </w:r>
-      <w:proofErr w:type="spellStart"/>
-      <w:r>
-        <w:rPr>
-          <w:sz w:val="40"/>
-          <w:szCs w:val="40"/>
-        </w:rPr>
-        <w:t>Developers</w:t>
-      </w:r>
-      <w:proofErr w:type="spellEnd"/>
+        <w:t>Full Snack Developers</w:t>
+      </w:r>
     </w:p>
     <w:p>
       <w:pPr>
@@ -92,31 +58,13 @@
           <w:szCs w:val="24"/>
         </w:rPr>
       </w:pPr>
-      <w:proofErr w:type="spellStart"/>
       <w:r>
         <w:rPr>
           <w:sz w:val="24"/>
           <w:szCs w:val="24"/>
         </w:rPr>
-        <w:t>Test</w:t>
-      </w:r>
-      <w:proofErr w:type="spellEnd"/>
-      <w:r>
-        <w:rPr>
-          <w:sz w:val="24"/>
-          <w:szCs w:val="24"/>
-        </w:rPr>
-        <w:t xml:space="preserve"> </w:t>
-      </w:r>
-      <w:proofErr w:type="spellStart"/>
-      <w:r>
-        <w:rPr>
-          <w:sz w:val="24"/>
-          <w:szCs w:val="24"/>
-        </w:rPr>
-        <w:t>Planning</w:t>
-      </w:r>
-      <w:proofErr w:type="spellEnd"/>
+        <w:t>Test Planning</w:t>
+      </w:r>
     </w:p>
     <w:p>
       <w:pPr>
@@ -157,53 +105,13 @@
         <w:jc w:val="both"/>
       </w:pPr>
       <w:r>
-        <w:t xml:space="preserve">Verify that the navigation functionality </w:t>
-      </w:r>
-      <w:proofErr w:type="spellStart"/>
-      <w:r>
-        <w:t>works</w:t>
-      </w:r>
-      <w:proofErr w:type="spellEnd"/>
-      <w:r>
-        <w:t xml:space="preserve"> </w:t>
-      </w:r>
-      <w:proofErr w:type="spellStart"/>
-      <w:r>
-        <w:t>correctly</w:t>
-      </w:r>
-      <w:proofErr w:type="spellEnd"/>
-      <w:r>
-        <w:t xml:space="preserve"> </w:t>
-      </w:r>
-      <w:proofErr w:type="spellStart"/>
-      <w:r>
-        <w:t>on</w:t>
-      </w:r>
-      <w:proofErr w:type="spellEnd"/>
-      <w:r>
-        <w:t xml:space="preserve"> </w:t>
-      </w:r>
-      <w:r>
-        <w:t>(</w:t>
-      </w:r>
-      <w:proofErr w:type="spellStart"/>
-      <w:r>
-        <w:t>Desktop</w:t>
-      </w:r>
-      <w:proofErr w:type="spellEnd"/>
-      <w:r>
-        <w:t>)</w:t>
-      </w:r>
-      <w:r>
-        <w:t xml:space="preserve"> </w:t>
-      </w:r>
-      <w:proofErr w:type="spellStart"/>
-      <w:r>
-        <w:t>page</w:t>
-      </w:r>
-      <w:proofErr w:type="spellEnd"/>
-      <w:r>
-        <w:t xml:space="preserve">. </w:t>
+        <w:t xml:space="preserve">Verify that the navigation functionality works correctly on </w:t>
+      </w:r>
+      <w:r>
+        <w:t>(Desktop)</w:t>
+      </w:r>
+      <w:r>
+        <w:t xml:space="preserve"> page. </w:t>
       </w:r>
     </w:p>
     <w:p>
@@ -222,53 +130,13 @@
         <w:t>Home</w:t>
       </w:r>
       <w:r>
-        <w:t xml:space="preserve"> </w:t>
-      </w:r>
-      <w:proofErr w:type="spellStart"/>
-      <w:r>
-        <w:t>page</w:t>
-      </w:r>
-      <w:proofErr w:type="spellEnd"/>
-      <w:r>
-        <w:t xml:space="preserve"> </w:t>
-      </w:r>
-      <w:proofErr w:type="spellStart"/>
-      <w:r>
-        <w:t>responsivness</w:t>
-      </w:r>
-      <w:proofErr w:type="spellEnd"/>
-      <w:r>
-        <w:t xml:space="preserve"> </w:t>
-      </w:r>
-      <w:proofErr w:type="spellStart"/>
-      <w:r>
-        <w:t>on</w:t>
-      </w:r>
-      <w:proofErr w:type="spellEnd"/>
-      <w:r>
-        <w:t xml:space="preserve"> </w:t>
-      </w:r>
-      <w:r>
-        <w:t>(</w:t>
-      </w:r>
-      <w:proofErr w:type="spellStart"/>
-      <w:r>
-        <w:t>Desktop</w:t>
-      </w:r>
-      <w:proofErr w:type="spellEnd"/>
-      <w:r>
-        <w:t>)</w:t>
-      </w:r>
-      <w:r>
-        <w:t xml:space="preserve"> </w:t>
-      </w:r>
-      <w:proofErr w:type="spellStart"/>
-      <w:r>
-        <w:t>page</w:t>
-      </w:r>
-      <w:proofErr w:type="spellEnd"/>
-      <w:r>
-        <w:t xml:space="preserve">. </w:t>
+        <w:t xml:space="preserve"> page responsivness on </w:t>
+      </w:r>
+      <w:r>
+        <w:t>(Desktop)</w:t>
+      </w:r>
+      <w:r>
+        <w:t xml:space="preserve"> page. </w:t>
       </w:r>
     </w:p>
     <w:p>
@@ -287,53 +155,13 @@
         <w:t>Pricing</w:t>
       </w:r>
       <w:r>
-        <w:t xml:space="preserve"> </w:t>
-      </w:r>
-      <w:proofErr w:type="spellStart"/>
-      <w:r>
-        <w:t>page</w:t>
-      </w:r>
-      <w:proofErr w:type="spellEnd"/>
-      <w:r>
-        <w:t xml:space="preserve"> </w:t>
-      </w:r>
-      <w:proofErr w:type="spellStart"/>
-      <w:r>
-        <w:t>responsivness</w:t>
-      </w:r>
-      <w:proofErr w:type="spellEnd"/>
-      <w:r>
-        <w:t xml:space="preserve"> </w:t>
-      </w:r>
-      <w:proofErr w:type="spellStart"/>
-      <w:r>
-        <w:t>on</w:t>
-      </w:r>
-      <w:proofErr w:type="spellEnd"/>
-      <w:r>
-        <w:t xml:space="preserve"> </w:t>
-      </w:r>
-      <w:r>
-        <w:t>(</w:t>
-      </w:r>
-      <w:proofErr w:type="spellStart"/>
-      <w:r>
-        <w:t>Desktop</w:t>
-      </w:r>
-      <w:proofErr w:type="spellEnd"/>
-      <w:r>
-        <w:t>)</w:t>
-      </w:r>
-      <w:r>
-        <w:t xml:space="preserve"> </w:t>
-      </w:r>
-      <w:proofErr w:type="spellStart"/>
-      <w:r>
-        <w:t>page</w:t>
-      </w:r>
-      <w:proofErr w:type="spellEnd"/>
-      <w:r>
-        <w:t xml:space="preserve">. </w:t>
+        <w:t xml:space="preserve"> page responsivness on </w:t>
+      </w:r>
+      <w:r>
+        <w:t>(Desktop)</w:t>
+      </w:r>
+      <w:r>
+        <w:t xml:space="preserve"> page. </w:t>
       </w:r>
     </w:p>
     <w:p>
@@ -346,50 +174,13 @@
         <w:jc w:val="both"/>
       </w:pPr>
       <w:r>
-        <w:t xml:space="preserve">Ensure that About </w:t>
-      </w:r>
-      <w:proofErr w:type="spellStart"/>
-      <w:r>
-        <w:t>page</w:t>
-      </w:r>
-      <w:proofErr w:type="spellEnd"/>
-      <w:r>
-        <w:t xml:space="preserve"> </w:t>
-      </w:r>
-      <w:proofErr w:type="spellStart"/>
-      <w:r>
-        <w:t>responsivness</w:t>
-      </w:r>
-      <w:proofErr w:type="spellEnd"/>
-      <w:r>
-        <w:t xml:space="preserve"> </w:t>
-      </w:r>
-      <w:proofErr w:type="spellStart"/>
-      <w:r>
-        <w:t>on</w:t>
-      </w:r>
-      <w:proofErr w:type="spellEnd"/>
-      <w:r>
-        <w:t xml:space="preserve"> </w:t>
-      </w:r>
-      <w:r>
-        <w:t>(</w:t>
-      </w:r>
-      <w:proofErr w:type="spellStart"/>
-      <w:r>
-        <w:t>Desktop</w:t>
-      </w:r>
-      <w:proofErr w:type="spellEnd"/>
-      <w:r>
-        <w:t xml:space="preserve">) </w:t>
-      </w:r>
-      <w:proofErr w:type="spellStart"/>
-      <w:r>
-        <w:t>page</w:t>
-      </w:r>
-      <w:proofErr w:type="spellEnd"/>
-      <w:r>
-        <w:t xml:space="preserve">. </w:t>
+        <w:t xml:space="preserve">Ensure that About page responsivness on </w:t>
+      </w:r>
+      <w:r>
+        <w:t xml:space="preserve">(Desktop) </w:t>
+      </w:r>
+      <w:r>
+        <w:t xml:space="preserve">page. </w:t>
       </w:r>
     </w:p>
     <w:p>
@@ -402,53 +193,13 @@
         <w:jc w:val="both"/>
       </w:pPr>
       <w:r>
-        <w:t xml:space="preserve">Ensure that Contact </w:t>
-      </w:r>
-      <w:proofErr w:type="spellStart"/>
-      <w:r>
-        <w:t>page</w:t>
-      </w:r>
-      <w:proofErr w:type="spellEnd"/>
-      <w:r>
-        <w:t xml:space="preserve"> </w:t>
-      </w:r>
-      <w:proofErr w:type="spellStart"/>
-      <w:r>
-        <w:t>responsivness</w:t>
-      </w:r>
-      <w:proofErr w:type="spellEnd"/>
-      <w:r>
-        <w:t xml:space="preserve"> </w:t>
-      </w:r>
-      <w:proofErr w:type="spellStart"/>
-      <w:r>
-        <w:t>on</w:t>
-      </w:r>
-      <w:proofErr w:type="spellEnd"/>
-      <w:r>
-        <w:t xml:space="preserve"> </w:t>
-      </w:r>
-      <w:r>
-        <w:t>(</w:t>
-      </w:r>
-      <w:proofErr w:type="spellStart"/>
-      <w:r>
-        <w:t>Desktop</w:t>
-      </w:r>
-      <w:proofErr w:type="spellEnd"/>
-      <w:r>
-        <w:t>)</w:t>
-      </w:r>
-      <w:r>
-        <w:t xml:space="preserve"> </w:t>
-      </w:r>
-      <w:proofErr w:type="spellStart"/>
-      <w:r>
-        <w:t>page</w:t>
-      </w:r>
-      <w:proofErr w:type="spellEnd"/>
-      <w:r>
-        <w:t xml:space="preserve">. </w:t>
+        <w:t xml:space="preserve">Ensure that Contact page responsivness on </w:t>
+      </w:r>
+      <w:r>
+        <w:t>(Desktop)</w:t>
+      </w:r>
+      <w:r>
+        <w:t xml:space="preserve"> page. </w:t>
       </w:r>
     </w:p>
     <w:p>
@@ -461,53 +212,16 @@
         <w:jc w:val="both"/>
       </w:pPr>
       <w:r>
-        <w:t xml:space="preserve">Verify that the Footer functionality </w:t>
-      </w:r>
-      <w:proofErr w:type="spellStart"/>
-      <w:r>
-        <w:t>works</w:t>
-      </w:r>
-      <w:proofErr w:type="spellEnd"/>
+        <w:t>Verify that the Footer functionality works correctly on</w:t>
+      </w:r>
       <w:r>
         <w:t xml:space="preserve"> </w:t>
       </w:r>
-      <w:proofErr w:type="spellStart"/>
-      <w:r>
-        <w:t>correctly</w:t>
-      </w:r>
-      <w:proofErr w:type="spellEnd"/>
-      <w:r>
-        <w:t xml:space="preserve"> </w:t>
-      </w:r>
-      <w:proofErr w:type="spellStart"/>
-      <w:r>
-        <w:t>on</w:t>
-      </w:r>
-      <w:proofErr w:type="spellEnd"/>
-      <w:r>
-        <w:t xml:space="preserve"> </w:t>
-      </w:r>
-      <w:r>
-        <w:t>(</w:t>
-      </w:r>
-      <w:proofErr w:type="spellStart"/>
-      <w:r>
-        <w:t>Desktop</w:t>
-      </w:r>
-      <w:proofErr w:type="spellEnd"/>
-      <w:r>
-        <w:t>)</w:t>
-      </w:r>
-      <w:r>
-        <w:t xml:space="preserve"> </w:t>
-      </w:r>
-      <w:proofErr w:type="spellStart"/>
-      <w:r>
-        <w:t>page</w:t>
-      </w:r>
-      <w:proofErr w:type="spellEnd"/>
-      <w:r>
-        <w:t xml:space="preserve">. </w:t>
+      <w:r>
+        <w:t>(Desktop)</w:t>
+      </w:r>
+      <w:r>
+        <w:t xml:space="preserve"> page. </w:t>
       </w:r>
     </w:p>
     <w:p>
@@ -549,19 +263,12 @@
         </w:numPr>
         <w:jc w:val="both"/>
       </w:pPr>
-      <w:proofErr w:type="spellStart"/>
-      <w:r>
-        <w:t>Desktop</w:t>
-      </w:r>
-      <w:proofErr w:type="spellEnd"/>
-      <w:r>
-        <w:t xml:space="preserve"> </w:t>
-      </w:r>
-      <w:proofErr w:type="spellStart"/>
+      <w:r>
+        <w:t xml:space="preserve">Desktop </w:t>
+      </w:r>
       <w:r>
         <w:t>Navigation</w:t>
       </w:r>
-      <w:proofErr w:type="spellEnd"/>
     </w:p>
     <w:p>
       <w:pPr>
@@ -572,27 +279,12 @@
         </w:numPr>
         <w:jc w:val="both"/>
       </w:pPr>
-      <w:proofErr w:type="spellStart"/>
-      <w:r>
-        <w:t>Desktop</w:t>
-      </w:r>
-      <w:proofErr w:type="spellEnd"/>
-      <w:r>
-        <w:t xml:space="preserve"> </w:t>
-      </w:r>
-      <w:proofErr w:type="spellStart"/>
-      <w:r>
-        <w:t>Home</w:t>
-      </w:r>
-      <w:proofErr w:type="spellEnd"/>
-      <w:r>
-        <w:t xml:space="preserve"> </w:t>
-      </w:r>
-      <w:proofErr w:type="spellStart"/>
-      <w:r>
-        <w:t>Page</w:t>
-      </w:r>
-      <w:proofErr w:type="spellEnd"/>
+      <w:r>
+        <w:t xml:space="preserve">Desktop </w:t>
+      </w:r>
+      <w:r>
+        <w:t>Home Page</w:t>
+      </w:r>
     </w:p>
     <w:p>
       <w:pPr>
@@ -604,27 +296,12 @@
         <w:jc w:val="both"/>
       </w:pPr>
       <w:bookmarkStart w:id="0" w:name="_Hlk151972359"/>
-      <w:proofErr w:type="spellStart"/>
-      <w:r>
-        <w:t>Desktop</w:t>
-      </w:r>
-      <w:proofErr w:type="spellEnd"/>
-      <w:r>
-        <w:t xml:space="preserve"> </w:t>
-      </w:r>
-      <w:proofErr w:type="spellStart"/>
-      <w:r>
-        <w:t>Pricing</w:t>
-      </w:r>
-      <w:proofErr w:type="spellEnd"/>
-      <w:r>
-        <w:t xml:space="preserve"> </w:t>
-      </w:r>
-      <w:proofErr w:type="spellStart"/>
-      <w:r>
-        <w:t>Page</w:t>
-      </w:r>
-      <w:proofErr w:type="spellEnd"/>
+      <w:r>
+        <w:t xml:space="preserve">Desktop </w:t>
+      </w:r>
+      <w:r>
+        <w:t>Pricing Page</w:t>
+      </w:r>
     </w:p>
     <w:p>
       <w:pPr>
@@ -635,27 +312,12 @@
         </w:numPr>
         <w:jc w:val="both"/>
       </w:pPr>
-      <w:proofErr w:type="spellStart"/>
-      <w:r>
-        <w:t>Desktop</w:t>
-      </w:r>
-      <w:proofErr w:type="spellEnd"/>
-      <w:r>
-        <w:t xml:space="preserve"> </w:t>
-      </w:r>
-      <w:proofErr w:type="spellStart"/>
-      <w:r>
-        <w:t>About</w:t>
-      </w:r>
-      <w:proofErr w:type="spellEnd"/>
-      <w:r>
-        <w:t xml:space="preserve"> </w:t>
-      </w:r>
-      <w:proofErr w:type="spellStart"/>
-      <w:r>
-        <w:t>Page</w:t>
-      </w:r>
-      <w:proofErr w:type="spellEnd"/>
+      <w:r>
+        <w:t xml:space="preserve">Desktop </w:t>
+      </w:r>
+      <w:r>
+        <w:t>About Page</w:t>
+      </w:r>
     </w:p>
     <w:p>
       <w:pPr>
@@ -666,27 +328,12 @@
         </w:numPr>
         <w:jc w:val="both"/>
       </w:pPr>
-      <w:proofErr w:type="spellStart"/>
-      <w:r>
-        <w:t>Desktop</w:t>
-      </w:r>
-      <w:proofErr w:type="spellEnd"/>
-      <w:r>
-        <w:t xml:space="preserve"> </w:t>
-      </w:r>
-      <w:proofErr w:type="spellStart"/>
-      <w:r>
-        <w:t>Contact</w:t>
-      </w:r>
-      <w:proofErr w:type="spellEnd"/>
-      <w:r>
-        <w:t xml:space="preserve"> </w:t>
-      </w:r>
-      <w:proofErr w:type="spellStart"/>
-      <w:r>
-        <w:t>Page</w:t>
-      </w:r>
-      <w:proofErr w:type="spellEnd"/>
+      <w:r>
+        <w:t xml:space="preserve">Desktop </w:t>
+      </w:r>
+      <w:r>
+        <w:t>Contact Page</w:t>
+      </w:r>
     </w:p>
     <w:p>
       <w:pPr>
@@ -697,19 +344,12 @@
         </w:numPr>
         <w:jc w:val="both"/>
       </w:pPr>
-      <w:proofErr w:type="spellStart"/>
-      <w:r>
-        <w:t>Desktop</w:t>
-      </w:r>
-      <w:proofErr w:type="spellEnd"/>
-      <w:r>
-        <w:t xml:space="preserve"> </w:t>
-      </w:r>
-      <w:proofErr w:type="spellStart"/>
+      <w:r>
+        <w:t xml:space="preserve">Desktop </w:t>
+      </w:r>
       <w:r>
         <w:t>Footer</w:t>
       </w:r>
-      <w:proofErr w:type="spellEnd"/>
     </w:p>
     <w:bookmarkEnd w:id="0"/>
     <w:p>
@@ -915,7 +555,6 @@
           <w14:ligatures w14:val="none"/>
         </w:rPr>
       </w:pPr>
-      <w:proofErr w:type="spellStart"/>
       <w:r>
         <w:rPr>
           <w:rFonts w:ascii="Times New Roman" w:eastAsia="Times New Roman" w:hAnsi="Times New Roman" w:cs="Times New Roman"/>
@@ -928,72 +567,30 @@
         </w:rPr>
         <w:t>Desktop</w:t>
       </w:r>
-      <w:proofErr w:type="spellEnd"/>
-      <w:r>
-        <w:rPr>
-          <w:rFonts w:ascii="Times New Roman" w:eastAsia="Times New Roman" w:hAnsi="Times New Roman" w:cs="Times New Roman"/>
-          <w:color w:val="000000"/>
-          <w:kern w:val="0"/>
-          <w:sz w:val="27"/>
-          <w:szCs w:val="27"/>
-          <w:lang w:eastAsia="lt-LT"/>
-          <w14:ligatures w14:val="none"/>
-        </w:rPr>
-        <w:t xml:space="preserve"> </w:t>
-      </w:r>
-      <w:proofErr w:type="spellStart"/>
-      <w:r>
-        <w:rPr>
-          <w:rFonts w:ascii="Times New Roman" w:eastAsia="Times New Roman" w:hAnsi="Times New Roman" w:cs="Times New Roman"/>
-          <w:color w:val="000000"/>
-          <w:kern w:val="0"/>
-          <w:sz w:val="27"/>
-          <w:szCs w:val="27"/>
-          <w:lang w:eastAsia="lt-LT"/>
-          <w14:ligatures w14:val="none"/>
-        </w:rPr>
-        <w:t>Navigation</w:t>
-      </w:r>
-      <w:proofErr w:type="spellEnd"/>
-      <w:r>
-        <w:rPr>
-          <w:rFonts w:ascii="Times New Roman" w:eastAsia="Times New Roman" w:hAnsi="Times New Roman" w:cs="Times New Roman"/>
-          <w:color w:val="000000"/>
-          <w:kern w:val="0"/>
-          <w:sz w:val="27"/>
-          <w:szCs w:val="27"/>
-          <w:lang w:eastAsia="lt-LT"/>
-          <w14:ligatures w14:val="none"/>
-        </w:rPr>
-        <w:t xml:space="preserve"> </w:t>
-      </w:r>
-      <w:proofErr w:type="spellStart"/>
-      <w:r>
-        <w:rPr>
-          <w:rFonts w:ascii="Times New Roman" w:eastAsia="Times New Roman" w:hAnsi="Times New Roman" w:cs="Times New Roman"/>
-          <w:color w:val="000000"/>
-          <w:kern w:val="0"/>
-          <w:sz w:val="27"/>
-          <w:szCs w:val="27"/>
-          <w:lang w:eastAsia="lt-LT"/>
-          <w14:ligatures w14:val="none"/>
-        </w:rPr>
-        <w:t>Testing</w:t>
-      </w:r>
-      <w:proofErr w:type="spellEnd"/>
-      <w:r>
-        <w:rPr>
-          <w:rFonts w:ascii="Times New Roman" w:eastAsia="Times New Roman" w:hAnsi="Times New Roman" w:cs="Times New Roman"/>
-          <w:color w:val="000000"/>
-          <w:kern w:val="0"/>
-          <w:sz w:val="27"/>
-          <w:szCs w:val="27"/>
-          <w:lang w:eastAsia="lt-LT"/>
-          <w14:ligatures w14:val="none"/>
-        </w:rPr>
-        <w:t xml:space="preserve">: </w:t>
-      </w:r>
-      <w:proofErr w:type="spellStart"/>
+      <w:r>
+        <w:rPr>
+          <w:rFonts w:ascii="Times New Roman" w:eastAsia="Times New Roman" w:hAnsi="Times New Roman" w:cs="Times New Roman"/>
+          <w:color w:val="000000"/>
+          <w:kern w:val="0"/>
+          <w:sz w:val="27"/>
+          <w:szCs w:val="27"/>
+          <w:lang w:eastAsia="lt-LT"/>
+          <w14:ligatures w14:val="none"/>
+        </w:rPr>
+        <w:t xml:space="preserve"> Navigation</w:t>
+      </w:r>
+      <w:r>
+        <w:rPr>
+          <w:rFonts w:ascii="Times New Roman" w:eastAsia="Times New Roman" w:hAnsi="Times New Roman" w:cs="Times New Roman"/>
+          <w:color w:val="000000"/>
+          <w:kern w:val="0"/>
+          <w:sz w:val="27"/>
+          <w:szCs w:val="27"/>
+          <w:lang w:eastAsia="lt-LT"/>
+          <w14:ligatures w14:val="none"/>
+        </w:rPr>
+        <w:t xml:space="preserve"> Testing: </w:t>
+      </w:r>
       <w:r>
         <w:rPr>
           <w:rFonts w:ascii="Times New Roman" w:eastAsia="Times New Roman" w:hAnsi="Times New Roman" w:cs="Times New Roman"/>
@@ -1006,7 +603,6 @@
         </w:rPr>
         <w:t>Hour</w:t>
       </w:r>
-      <w:proofErr w:type="spellEnd"/>
       <w:r>
         <w:rPr>
           <w:rFonts w:ascii="Times New Roman" w:eastAsia="Times New Roman" w:hAnsi="Times New Roman" w:cs="Times New Roman"/>
@@ -1050,33 +646,18 @@
           <w14:ligatures w14:val="none"/>
         </w:rPr>
       </w:pPr>
-      <w:proofErr w:type="spellStart"/>
-      <w:r>
-        <w:rPr>
-          <w:rFonts w:ascii="Times New Roman" w:eastAsia="Times New Roman" w:hAnsi="Times New Roman" w:cs="Times New Roman"/>
-          <w:color w:val="000000"/>
-          <w:kern w:val="0"/>
-          <w:sz w:val="27"/>
-          <w:szCs w:val="27"/>
-          <w:lang w:eastAsia="lt-LT"/>
-          <w14:ligatures w14:val="none"/>
-        </w:rPr>
-        <w:t>Desktop</w:t>
-      </w:r>
-      <w:proofErr w:type="spellEnd"/>
-      <w:r>
-        <w:rPr>
-          <w:rFonts w:ascii="Times New Roman" w:eastAsia="Times New Roman" w:hAnsi="Times New Roman" w:cs="Times New Roman"/>
-          <w:color w:val="000000"/>
-          <w:kern w:val="0"/>
-          <w:sz w:val="27"/>
-          <w:szCs w:val="27"/>
-          <w:lang w:eastAsia="lt-LT"/>
-          <w14:ligatures w14:val="none"/>
-        </w:rPr>
-        <w:t xml:space="preserve"> </w:t>
-      </w:r>
-      <w:proofErr w:type="spellStart"/>
+      <w:r>
+        <w:rPr>
+          <w:rFonts w:ascii="Times New Roman" w:eastAsia="Times New Roman" w:hAnsi="Times New Roman" w:cs="Times New Roman"/>
+          <w:color w:val="000000"/>
+          <w:kern w:val="0"/>
+          <w:sz w:val="27"/>
+          <w:szCs w:val="27"/>
+          <w:lang w:eastAsia="lt-LT"/>
+          <w14:ligatures w14:val="none"/>
+        </w:rPr>
+        <w:t xml:space="preserve">Desktop </w:t>
+      </w:r>
       <w:r>
         <w:rPr>
           <w:rFonts w:ascii="Times New Roman" w:eastAsia="Times New Roman" w:hAnsi="Times New Roman" w:cs="Times New Roman"/>
@@ -1089,72 +670,18 @@
         </w:rPr>
         <w:t>Home</w:t>
       </w:r>
-      <w:proofErr w:type="spellEnd"/>
-      <w:r>
-        <w:rPr>
-          <w:rFonts w:ascii="Times New Roman" w:eastAsia="Times New Roman" w:hAnsi="Times New Roman" w:cs="Times New Roman"/>
-          <w:color w:val="000000"/>
-          <w:kern w:val="0"/>
-          <w:sz w:val="27"/>
-          <w:szCs w:val="27"/>
-          <w:lang w:eastAsia="lt-LT"/>
-          <w14:ligatures w14:val="none"/>
-        </w:rPr>
-        <w:t xml:space="preserve"> </w:t>
-      </w:r>
-      <w:proofErr w:type="spellStart"/>
-      <w:r>
-        <w:rPr>
-          <w:rFonts w:ascii="Times New Roman" w:eastAsia="Times New Roman" w:hAnsi="Times New Roman" w:cs="Times New Roman"/>
-          <w:color w:val="000000"/>
-          <w:kern w:val="0"/>
-          <w:sz w:val="27"/>
-          <w:szCs w:val="27"/>
-          <w:lang w:eastAsia="lt-LT"/>
-          <w14:ligatures w14:val="none"/>
-        </w:rPr>
-        <w:t>Page</w:t>
-      </w:r>
-      <w:proofErr w:type="spellEnd"/>
-      <w:r>
-        <w:rPr>
-          <w:rFonts w:ascii="Times New Roman" w:eastAsia="Times New Roman" w:hAnsi="Times New Roman" w:cs="Times New Roman"/>
-          <w:color w:val="000000"/>
-          <w:kern w:val="0"/>
-          <w:sz w:val="27"/>
-          <w:szCs w:val="27"/>
-          <w:lang w:eastAsia="lt-LT"/>
-          <w14:ligatures w14:val="none"/>
-        </w:rPr>
-        <w:t xml:space="preserve"> </w:t>
-      </w:r>
-      <w:proofErr w:type="spellStart"/>
-      <w:r>
-        <w:rPr>
-          <w:rFonts w:ascii="Times New Roman" w:eastAsia="Times New Roman" w:hAnsi="Times New Roman" w:cs="Times New Roman"/>
-          <w:color w:val="000000"/>
-          <w:kern w:val="0"/>
-          <w:sz w:val="27"/>
-          <w:szCs w:val="27"/>
-          <w:lang w:eastAsia="lt-LT"/>
-          <w14:ligatures w14:val="none"/>
-        </w:rPr>
-        <w:t>Testing</w:t>
-      </w:r>
-      <w:proofErr w:type="spellEnd"/>
-      <w:r>
-        <w:rPr>
-          <w:rFonts w:ascii="Times New Roman" w:eastAsia="Times New Roman" w:hAnsi="Times New Roman" w:cs="Times New Roman"/>
-          <w:color w:val="000000"/>
-          <w:kern w:val="0"/>
-          <w:sz w:val="27"/>
-          <w:szCs w:val="27"/>
-          <w:lang w:eastAsia="lt-LT"/>
-          <w14:ligatures w14:val="none"/>
-        </w:rPr>
-        <w:t xml:space="preserve">: </w:t>
-      </w:r>
-      <w:proofErr w:type="spellStart"/>
+      <w:r>
+        <w:rPr>
+          <w:rFonts w:ascii="Times New Roman" w:eastAsia="Times New Roman" w:hAnsi="Times New Roman" w:cs="Times New Roman"/>
+          <w:color w:val="000000"/>
+          <w:kern w:val="0"/>
+          <w:sz w:val="27"/>
+          <w:szCs w:val="27"/>
+          <w:lang w:eastAsia="lt-LT"/>
+          <w14:ligatures w14:val="none"/>
+        </w:rPr>
+        <w:t xml:space="preserve"> Page Testing: </w:t>
+      </w:r>
       <w:r>
         <w:rPr>
           <w:rFonts w:ascii="Times New Roman" w:eastAsia="Times New Roman" w:hAnsi="Times New Roman" w:cs="Times New Roman"/>
@@ -1167,7 +694,6 @@
         </w:rPr>
         <w:t>Hour</w:t>
       </w:r>
-      <w:proofErr w:type="spellEnd"/>
       <w:r>
         <w:rPr>
           <w:rFonts w:ascii="Times New Roman" w:eastAsia="Times New Roman" w:hAnsi="Times New Roman" w:cs="Times New Roman"/>
@@ -1211,135 +737,41 @@
           <w14:ligatures w14:val="none"/>
         </w:rPr>
       </w:pPr>
-      <w:proofErr w:type="spellStart"/>
-      <w:r>
-        <w:rPr>
-          <w:rFonts w:ascii="Times New Roman" w:eastAsia="Times New Roman" w:hAnsi="Times New Roman" w:cs="Times New Roman"/>
-          <w:color w:val="000000"/>
-          <w:kern w:val="0"/>
-          <w:sz w:val="27"/>
-          <w:szCs w:val="27"/>
-          <w:lang w:eastAsia="lt-LT"/>
-          <w14:ligatures w14:val="none"/>
-        </w:rPr>
-        <w:t>Desktop</w:t>
-      </w:r>
-      <w:proofErr w:type="spellEnd"/>
-      <w:r>
-        <w:rPr>
-          <w:rFonts w:ascii="Times New Roman" w:eastAsia="Times New Roman" w:hAnsi="Times New Roman" w:cs="Times New Roman"/>
-          <w:color w:val="000000"/>
-          <w:kern w:val="0"/>
-          <w:sz w:val="27"/>
-          <w:szCs w:val="27"/>
-          <w:lang w:eastAsia="lt-LT"/>
-          <w14:ligatures w14:val="none"/>
-        </w:rPr>
-        <w:t xml:space="preserve"> </w:t>
-      </w:r>
-      <w:proofErr w:type="spellStart"/>
-      <w:r>
-        <w:rPr>
-          <w:rFonts w:ascii="Times New Roman" w:eastAsia="Times New Roman" w:hAnsi="Times New Roman" w:cs="Times New Roman"/>
-          <w:color w:val="000000"/>
-          <w:kern w:val="0"/>
-          <w:sz w:val="27"/>
-          <w:szCs w:val="27"/>
-          <w:lang w:eastAsia="lt-LT"/>
-          <w14:ligatures w14:val="none"/>
-        </w:rPr>
-        <w:t>Pricing</w:t>
-      </w:r>
-      <w:proofErr w:type="spellEnd"/>
-      <w:r>
-        <w:rPr>
-          <w:rFonts w:ascii="Times New Roman" w:eastAsia="Times New Roman" w:hAnsi="Times New Roman" w:cs="Times New Roman"/>
-          <w:color w:val="000000"/>
-          <w:kern w:val="0"/>
-          <w:sz w:val="27"/>
-          <w:szCs w:val="27"/>
-          <w:lang w:eastAsia="lt-LT"/>
-          <w14:ligatures w14:val="none"/>
-        </w:rPr>
-        <w:t xml:space="preserve"> </w:t>
-      </w:r>
-      <w:proofErr w:type="spellStart"/>
-      <w:r>
-        <w:rPr>
-          <w:rFonts w:ascii="Times New Roman" w:eastAsia="Times New Roman" w:hAnsi="Times New Roman" w:cs="Times New Roman"/>
-          <w:color w:val="000000"/>
-          <w:kern w:val="0"/>
-          <w:sz w:val="27"/>
-          <w:szCs w:val="27"/>
-          <w:lang w:eastAsia="lt-LT"/>
-          <w14:ligatures w14:val="none"/>
-        </w:rPr>
-        <w:t>Page</w:t>
-      </w:r>
-      <w:proofErr w:type="spellEnd"/>
-      <w:r>
-        <w:rPr>
-          <w:rFonts w:ascii="Times New Roman" w:eastAsia="Times New Roman" w:hAnsi="Times New Roman" w:cs="Times New Roman"/>
-          <w:color w:val="000000"/>
-          <w:kern w:val="0"/>
-          <w:sz w:val="27"/>
-          <w:szCs w:val="27"/>
-          <w:lang w:eastAsia="lt-LT"/>
-          <w14:ligatures w14:val="none"/>
-        </w:rPr>
-        <w:t xml:space="preserve"> </w:t>
-      </w:r>
-      <w:proofErr w:type="spellStart"/>
-      <w:r>
-        <w:rPr>
-          <w:rFonts w:ascii="Times New Roman" w:eastAsia="Times New Roman" w:hAnsi="Times New Roman" w:cs="Times New Roman"/>
-          <w:color w:val="000000"/>
-          <w:kern w:val="0"/>
-          <w:sz w:val="27"/>
-          <w:szCs w:val="27"/>
-          <w:lang w:eastAsia="lt-LT"/>
-          <w14:ligatures w14:val="none"/>
-        </w:rPr>
-        <w:t>Testing</w:t>
-      </w:r>
-      <w:proofErr w:type="spellEnd"/>
-      <w:r>
-        <w:rPr>
-          <w:rFonts w:ascii="Times New Roman" w:eastAsia="Times New Roman" w:hAnsi="Times New Roman" w:cs="Times New Roman"/>
-          <w:color w:val="000000"/>
-          <w:kern w:val="0"/>
-          <w:sz w:val="27"/>
-          <w:szCs w:val="27"/>
-          <w:lang w:eastAsia="lt-LT"/>
-          <w14:ligatures w14:val="none"/>
-        </w:rPr>
-        <w:t xml:space="preserve">: </w:t>
-      </w:r>
-      <w:proofErr w:type="spellStart"/>
-      <w:r>
-        <w:rPr>
-          <w:rFonts w:ascii="Times New Roman" w:eastAsia="Times New Roman" w:hAnsi="Times New Roman" w:cs="Times New Roman"/>
-          <w:color w:val="000000"/>
-          <w:kern w:val="0"/>
-          <w:sz w:val="27"/>
-          <w:szCs w:val="27"/>
-          <w:lang w:eastAsia="lt-LT"/>
-          <w14:ligatures w14:val="none"/>
-        </w:rPr>
-        <w:t>Hour</w:t>
-      </w:r>
-      <w:proofErr w:type="spellEnd"/>
-      <w:r>
-        <w:rPr>
-          <w:rFonts w:ascii="Times New Roman" w:eastAsia="Times New Roman" w:hAnsi="Times New Roman" w:cs="Times New Roman"/>
-          <w:color w:val="000000"/>
-          <w:kern w:val="0"/>
-          <w:sz w:val="27"/>
-          <w:szCs w:val="27"/>
-          <w:lang w:eastAsia="lt-LT"/>
-          <w14:ligatures w14:val="none"/>
-        </w:rPr>
-        <w:t xml:space="preserve"> 3</w:t>
+      <w:r>
+        <w:rPr>
+          <w:rFonts w:ascii="Times New Roman" w:eastAsia="Times New Roman" w:hAnsi="Times New Roman" w:cs="Times New Roman"/>
+          <w:color w:val="000000"/>
+          <w:kern w:val="0"/>
+          <w:sz w:val="27"/>
+          <w:szCs w:val="27"/>
+          <w:lang w:eastAsia="lt-LT"/>
+          <w14:ligatures w14:val="none"/>
+        </w:rPr>
+        <w:t xml:space="preserve">Desktop </w:t>
+      </w:r>
+      <w:r>
+        <w:rPr>
+          <w:rFonts w:ascii="Times New Roman" w:eastAsia="Times New Roman" w:hAnsi="Times New Roman" w:cs="Times New Roman"/>
+          <w:color w:val="000000"/>
+          <w:kern w:val="0"/>
+          <w:sz w:val="27"/>
+          <w:szCs w:val="27"/>
+          <w:lang w:eastAsia="lt-LT"/>
+          <w14:ligatures w14:val="none"/>
+        </w:rPr>
+        <w:t>Pricing Page</w:t>
+      </w:r>
+      <w:r>
+        <w:rPr>
+          <w:rFonts w:ascii="Times New Roman" w:eastAsia="Times New Roman" w:hAnsi="Times New Roman" w:cs="Times New Roman"/>
+          <w:color w:val="000000"/>
+          <w:kern w:val="0"/>
+          <w:sz w:val="27"/>
+          <w:szCs w:val="27"/>
+          <w:lang w:eastAsia="lt-LT"/>
+          <w14:ligatures w14:val="none"/>
+        </w:rPr>
+        <w:t xml:space="preserve"> Testing: Hour 3</w:t>
       </w:r>
     </w:p>
     <w:p>
@@ -1360,135 +792,41 @@
           <w14:ligatures w14:val="none"/>
         </w:rPr>
       </w:pPr>
-      <w:proofErr w:type="spellStart"/>
-      <w:r>
-        <w:rPr>
-          <w:rFonts w:ascii="Times New Roman" w:eastAsia="Times New Roman" w:hAnsi="Times New Roman" w:cs="Times New Roman"/>
-          <w:color w:val="000000"/>
-          <w:kern w:val="0"/>
-          <w:sz w:val="27"/>
-          <w:szCs w:val="27"/>
-          <w:lang w:eastAsia="lt-LT"/>
-          <w14:ligatures w14:val="none"/>
-        </w:rPr>
-        <w:t>Desktop</w:t>
-      </w:r>
-      <w:proofErr w:type="spellEnd"/>
-      <w:r>
-        <w:rPr>
-          <w:rFonts w:ascii="Times New Roman" w:eastAsia="Times New Roman" w:hAnsi="Times New Roman" w:cs="Times New Roman"/>
-          <w:color w:val="000000"/>
-          <w:kern w:val="0"/>
-          <w:sz w:val="27"/>
-          <w:szCs w:val="27"/>
-          <w:lang w:eastAsia="lt-LT"/>
-          <w14:ligatures w14:val="none"/>
-        </w:rPr>
-        <w:t xml:space="preserve"> </w:t>
-      </w:r>
-      <w:proofErr w:type="spellStart"/>
-      <w:r>
-        <w:rPr>
-          <w:rFonts w:ascii="Times New Roman" w:eastAsia="Times New Roman" w:hAnsi="Times New Roman" w:cs="Times New Roman"/>
-          <w:color w:val="000000"/>
-          <w:kern w:val="0"/>
-          <w:sz w:val="27"/>
-          <w:szCs w:val="27"/>
-          <w:lang w:eastAsia="lt-LT"/>
-          <w14:ligatures w14:val="none"/>
-        </w:rPr>
-        <w:t>About</w:t>
-      </w:r>
-      <w:proofErr w:type="spellEnd"/>
-      <w:r>
-        <w:rPr>
-          <w:rFonts w:ascii="Times New Roman" w:eastAsia="Times New Roman" w:hAnsi="Times New Roman" w:cs="Times New Roman"/>
-          <w:color w:val="000000"/>
-          <w:kern w:val="0"/>
-          <w:sz w:val="27"/>
-          <w:szCs w:val="27"/>
-          <w:lang w:eastAsia="lt-LT"/>
-          <w14:ligatures w14:val="none"/>
-        </w:rPr>
-        <w:t xml:space="preserve"> </w:t>
-      </w:r>
-      <w:proofErr w:type="spellStart"/>
-      <w:r>
-        <w:rPr>
-          <w:rFonts w:ascii="Times New Roman" w:eastAsia="Times New Roman" w:hAnsi="Times New Roman" w:cs="Times New Roman"/>
-          <w:color w:val="000000"/>
-          <w:kern w:val="0"/>
-          <w:sz w:val="27"/>
-          <w:szCs w:val="27"/>
-          <w:lang w:eastAsia="lt-LT"/>
-          <w14:ligatures w14:val="none"/>
-        </w:rPr>
-        <w:t>Page</w:t>
-      </w:r>
-      <w:proofErr w:type="spellEnd"/>
-      <w:r>
-        <w:rPr>
-          <w:rFonts w:ascii="Times New Roman" w:eastAsia="Times New Roman" w:hAnsi="Times New Roman" w:cs="Times New Roman"/>
-          <w:color w:val="000000"/>
-          <w:kern w:val="0"/>
-          <w:sz w:val="27"/>
-          <w:szCs w:val="27"/>
-          <w:lang w:eastAsia="lt-LT"/>
-          <w14:ligatures w14:val="none"/>
-        </w:rPr>
-        <w:t xml:space="preserve"> </w:t>
-      </w:r>
-      <w:proofErr w:type="spellStart"/>
-      <w:r>
-        <w:rPr>
-          <w:rFonts w:ascii="Times New Roman" w:eastAsia="Times New Roman" w:hAnsi="Times New Roman" w:cs="Times New Roman"/>
-          <w:color w:val="000000"/>
-          <w:kern w:val="0"/>
-          <w:sz w:val="27"/>
-          <w:szCs w:val="27"/>
-          <w:lang w:eastAsia="lt-LT"/>
-          <w14:ligatures w14:val="none"/>
-        </w:rPr>
-        <w:t>Testing</w:t>
-      </w:r>
-      <w:proofErr w:type="spellEnd"/>
-      <w:r>
-        <w:rPr>
-          <w:rFonts w:ascii="Times New Roman" w:eastAsia="Times New Roman" w:hAnsi="Times New Roman" w:cs="Times New Roman"/>
-          <w:color w:val="000000"/>
-          <w:kern w:val="0"/>
-          <w:sz w:val="27"/>
-          <w:szCs w:val="27"/>
-          <w:lang w:eastAsia="lt-LT"/>
-          <w14:ligatures w14:val="none"/>
-        </w:rPr>
-        <w:t xml:space="preserve">: </w:t>
-      </w:r>
-      <w:proofErr w:type="spellStart"/>
-      <w:r>
-        <w:rPr>
-          <w:rFonts w:ascii="Times New Roman" w:eastAsia="Times New Roman" w:hAnsi="Times New Roman" w:cs="Times New Roman"/>
-          <w:color w:val="000000"/>
-          <w:kern w:val="0"/>
-          <w:sz w:val="27"/>
-          <w:szCs w:val="27"/>
-          <w:lang w:eastAsia="lt-LT"/>
-          <w14:ligatures w14:val="none"/>
-        </w:rPr>
-        <w:t>Hour</w:t>
-      </w:r>
-      <w:proofErr w:type="spellEnd"/>
-      <w:r>
-        <w:rPr>
-          <w:rFonts w:ascii="Times New Roman" w:eastAsia="Times New Roman" w:hAnsi="Times New Roman" w:cs="Times New Roman"/>
-          <w:color w:val="000000"/>
-          <w:kern w:val="0"/>
-          <w:sz w:val="27"/>
-          <w:szCs w:val="27"/>
-          <w:lang w:eastAsia="lt-LT"/>
-          <w14:ligatures w14:val="none"/>
-        </w:rPr>
-        <w:t xml:space="preserve"> 3</w:t>
+      <w:r>
+        <w:rPr>
+          <w:rFonts w:ascii="Times New Roman" w:eastAsia="Times New Roman" w:hAnsi="Times New Roman" w:cs="Times New Roman"/>
+          <w:color w:val="000000"/>
+          <w:kern w:val="0"/>
+          <w:sz w:val="27"/>
+          <w:szCs w:val="27"/>
+          <w:lang w:eastAsia="lt-LT"/>
+          <w14:ligatures w14:val="none"/>
+        </w:rPr>
+        <w:t xml:space="preserve">Desktop </w:t>
+      </w:r>
+      <w:r>
+        <w:rPr>
+          <w:rFonts w:ascii="Times New Roman" w:eastAsia="Times New Roman" w:hAnsi="Times New Roman" w:cs="Times New Roman"/>
+          <w:color w:val="000000"/>
+          <w:kern w:val="0"/>
+          <w:sz w:val="27"/>
+          <w:szCs w:val="27"/>
+          <w:lang w:eastAsia="lt-LT"/>
+          <w14:ligatures w14:val="none"/>
+        </w:rPr>
+        <w:t>About Page</w:t>
+      </w:r>
+      <w:r>
+        <w:rPr>
+          <w:rFonts w:ascii="Times New Roman" w:eastAsia="Times New Roman" w:hAnsi="Times New Roman" w:cs="Times New Roman"/>
+          <w:color w:val="000000"/>
+          <w:kern w:val="0"/>
+          <w:sz w:val="27"/>
+          <w:szCs w:val="27"/>
+          <w:lang w:eastAsia="lt-LT"/>
+          <w14:ligatures w14:val="none"/>
+        </w:rPr>
+        <w:t xml:space="preserve"> Testing: Hour 3</w:t>
       </w:r>
     </w:p>
     <w:p>
@@ -1509,7 +847,6 @@
           <w14:ligatures w14:val="none"/>
         </w:rPr>
       </w:pPr>
-      <w:proofErr w:type="spellStart"/>
       <w:r>
         <w:rPr>
           <w:rFonts w:ascii="Times New Roman" w:eastAsia="Times New Roman" w:hAnsi="Times New Roman" w:cs="Times New Roman"/>
@@ -1521,124 +858,31 @@
           <w14:ligatures w14:val="none"/>
         </w:rPr>
         <w:lastRenderedPageBreak/>
-        <w:t>Desktop</w:t>
-      </w:r>
-      <w:proofErr w:type="spellEnd"/>
-      <w:r>
-        <w:rPr>
-          <w:rFonts w:ascii="Times New Roman" w:eastAsia="Times New Roman" w:hAnsi="Times New Roman" w:cs="Times New Roman"/>
-          <w:color w:val="000000"/>
-          <w:kern w:val="0"/>
-          <w:sz w:val="27"/>
-          <w:szCs w:val="27"/>
-          <w:lang w:eastAsia="lt-LT"/>
-          <w14:ligatures w14:val="none"/>
-        </w:rPr>
-        <w:t xml:space="preserve"> </w:t>
-      </w:r>
-      <w:proofErr w:type="spellStart"/>
-      <w:r>
-        <w:rPr>
-          <w:rFonts w:ascii="Times New Roman" w:eastAsia="Times New Roman" w:hAnsi="Times New Roman" w:cs="Times New Roman"/>
-          <w:color w:val="000000"/>
-          <w:kern w:val="0"/>
-          <w:sz w:val="27"/>
-          <w:szCs w:val="27"/>
-          <w:lang w:eastAsia="lt-LT"/>
-          <w14:ligatures w14:val="none"/>
-        </w:rPr>
-        <w:t>Contact</w:t>
-      </w:r>
-      <w:proofErr w:type="spellEnd"/>
-      <w:r>
-        <w:rPr>
-          <w:rFonts w:ascii="Times New Roman" w:eastAsia="Times New Roman" w:hAnsi="Times New Roman" w:cs="Times New Roman"/>
-          <w:color w:val="000000"/>
-          <w:kern w:val="0"/>
-          <w:sz w:val="27"/>
-          <w:szCs w:val="27"/>
-          <w:lang w:eastAsia="lt-LT"/>
-          <w14:ligatures w14:val="none"/>
-        </w:rPr>
-        <w:t xml:space="preserve"> </w:t>
-      </w:r>
-      <w:proofErr w:type="spellStart"/>
-      <w:r>
-        <w:rPr>
-          <w:rFonts w:ascii="Times New Roman" w:eastAsia="Times New Roman" w:hAnsi="Times New Roman" w:cs="Times New Roman"/>
-          <w:color w:val="000000"/>
-          <w:kern w:val="0"/>
-          <w:sz w:val="27"/>
-          <w:szCs w:val="27"/>
-          <w:lang w:eastAsia="lt-LT"/>
-          <w14:ligatures w14:val="none"/>
-        </w:rPr>
-        <w:t>Page</w:t>
-      </w:r>
-      <w:proofErr w:type="spellEnd"/>
-      <w:r>
-        <w:rPr>
-          <w:rFonts w:ascii="Times New Roman" w:eastAsia="Times New Roman" w:hAnsi="Times New Roman" w:cs="Times New Roman"/>
-          <w:color w:val="000000"/>
-          <w:kern w:val="0"/>
-          <w:sz w:val="27"/>
-          <w:szCs w:val="27"/>
-          <w:lang w:eastAsia="lt-LT"/>
-          <w14:ligatures w14:val="none"/>
-        </w:rPr>
-        <w:t xml:space="preserve"> </w:t>
-      </w:r>
-      <w:proofErr w:type="spellStart"/>
-      <w:r>
-        <w:rPr>
-          <w:rFonts w:ascii="Times New Roman" w:eastAsia="Times New Roman" w:hAnsi="Times New Roman" w:cs="Times New Roman"/>
-          <w:color w:val="000000"/>
-          <w:kern w:val="0"/>
-          <w:sz w:val="27"/>
-          <w:szCs w:val="27"/>
-          <w:lang w:eastAsia="lt-LT"/>
-          <w14:ligatures w14:val="none"/>
-        </w:rPr>
-        <w:t>Testing</w:t>
-      </w:r>
-      <w:proofErr w:type="spellEnd"/>
-      <w:r>
-        <w:rPr>
-          <w:rFonts w:ascii="Times New Roman" w:eastAsia="Times New Roman" w:hAnsi="Times New Roman" w:cs="Times New Roman"/>
-          <w:color w:val="000000"/>
-          <w:kern w:val="0"/>
-          <w:sz w:val="27"/>
-          <w:szCs w:val="27"/>
-          <w:lang w:eastAsia="lt-LT"/>
-          <w14:ligatures w14:val="none"/>
-        </w:rPr>
-        <w:t xml:space="preserve">: </w:t>
-      </w:r>
-      <w:proofErr w:type="spellStart"/>
-      <w:r>
-        <w:rPr>
-          <w:rFonts w:ascii="Times New Roman" w:eastAsia="Times New Roman" w:hAnsi="Times New Roman" w:cs="Times New Roman"/>
-          <w:color w:val="000000"/>
-          <w:kern w:val="0"/>
-          <w:sz w:val="27"/>
-          <w:szCs w:val="27"/>
-          <w:lang w:eastAsia="lt-LT"/>
-          <w14:ligatures w14:val="none"/>
-        </w:rPr>
-        <w:t>Hour</w:t>
-      </w:r>
-      <w:proofErr w:type="spellEnd"/>
-      <w:r>
-        <w:rPr>
-          <w:rFonts w:ascii="Times New Roman" w:eastAsia="Times New Roman" w:hAnsi="Times New Roman" w:cs="Times New Roman"/>
-          <w:color w:val="000000"/>
-          <w:kern w:val="0"/>
-          <w:sz w:val="27"/>
-          <w:szCs w:val="27"/>
-          <w:lang w:eastAsia="lt-LT"/>
-          <w14:ligatures w14:val="none"/>
-        </w:rPr>
-        <w:t xml:space="preserve"> 4</w:t>
+        <w:t xml:space="preserve">Desktop </w:t>
+      </w:r>
+      <w:r>
+        <w:rPr>
+          <w:rFonts w:ascii="Times New Roman" w:eastAsia="Times New Roman" w:hAnsi="Times New Roman" w:cs="Times New Roman"/>
+          <w:color w:val="000000"/>
+          <w:kern w:val="0"/>
+          <w:sz w:val="27"/>
+          <w:szCs w:val="27"/>
+          <w:lang w:eastAsia="lt-LT"/>
+          <w14:ligatures w14:val="none"/>
+        </w:rPr>
+        <w:t>Contact Page</w:t>
+      </w:r>
+      <w:r>
+        <w:rPr>
+          <w:rFonts w:ascii="Times New Roman" w:eastAsia="Times New Roman" w:hAnsi="Times New Roman" w:cs="Times New Roman"/>
+          <w:color w:val="000000"/>
+          <w:kern w:val="0"/>
+          <w:sz w:val="27"/>
+          <w:szCs w:val="27"/>
+          <w:lang w:eastAsia="lt-LT"/>
+          <w14:ligatures w14:val="none"/>
+        </w:rPr>
+        <w:t xml:space="preserve"> Testing: Hour 4</w:t>
       </w:r>
     </w:p>
     <w:p>
@@ -1659,109 +903,41 @@
           <w14:ligatures w14:val="none"/>
         </w:rPr>
       </w:pPr>
-      <w:proofErr w:type="spellStart"/>
-      <w:r>
-        <w:rPr>
-          <w:rFonts w:ascii="Times New Roman" w:eastAsia="Times New Roman" w:hAnsi="Times New Roman" w:cs="Times New Roman"/>
-          <w:color w:val="000000"/>
-          <w:kern w:val="0"/>
-          <w:sz w:val="27"/>
-          <w:szCs w:val="27"/>
-          <w:lang w:eastAsia="lt-LT"/>
-          <w14:ligatures w14:val="none"/>
-        </w:rPr>
-        <w:t>Desktop</w:t>
-      </w:r>
-      <w:proofErr w:type="spellEnd"/>
-      <w:r>
-        <w:rPr>
-          <w:rFonts w:ascii="Times New Roman" w:eastAsia="Times New Roman" w:hAnsi="Times New Roman" w:cs="Times New Roman"/>
-          <w:color w:val="000000"/>
-          <w:kern w:val="0"/>
-          <w:sz w:val="27"/>
-          <w:szCs w:val="27"/>
-          <w:lang w:eastAsia="lt-LT"/>
-          <w14:ligatures w14:val="none"/>
-        </w:rPr>
-        <w:t xml:space="preserve"> </w:t>
-      </w:r>
-      <w:proofErr w:type="spellStart"/>
-      <w:r>
-        <w:rPr>
-          <w:rFonts w:ascii="Times New Roman" w:eastAsia="Times New Roman" w:hAnsi="Times New Roman" w:cs="Times New Roman"/>
-          <w:color w:val="000000"/>
-          <w:kern w:val="0"/>
-          <w:sz w:val="27"/>
-          <w:szCs w:val="27"/>
-          <w:lang w:eastAsia="lt-LT"/>
-          <w14:ligatures w14:val="none"/>
-        </w:rPr>
-        <w:t>Footer</w:t>
-      </w:r>
-      <w:proofErr w:type="spellEnd"/>
-      <w:r>
-        <w:rPr>
-          <w:rFonts w:ascii="Times New Roman" w:eastAsia="Times New Roman" w:hAnsi="Times New Roman" w:cs="Times New Roman"/>
-          <w:color w:val="000000"/>
-          <w:kern w:val="0"/>
-          <w:sz w:val="27"/>
-          <w:szCs w:val="27"/>
-          <w:lang w:eastAsia="lt-LT"/>
-          <w14:ligatures w14:val="none"/>
-        </w:rPr>
-        <w:t xml:space="preserve"> </w:t>
-      </w:r>
-      <w:proofErr w:type="spellStart"/>
-      <w:r>
-        <w:rPr>
-          <w:rFonts w:ascii="Times New Roman" w:eastAsia="Times New Roman" w:hAnsi="Times New Roman" w:cs="Times New Roman"/>
-          <w:color w:val="000000"/>
-          <w:kern w:val="0"/>
-          <w:sz w:val="27"/>
-          <w:szCs w:val="27"/>
-          <w:lang w:eastAsia="lt-LT"/>
-          <w14:ligatures w14:val="none"/>
-        </w:rPr>
-        <w:t>Testing</w:t>
-      </w:r>
-      <w:proofErr w:type="spellEnd"/>
-      <w:r>
-        <w:rPr>
-          <w:rFonts w:ascii="Times New Roman" w:eastAsia="Times New Roman" w:hAnsi="Times New Roman" w:cs="Times New Roman"/>
-          <w:color w:val="000000"/>
-          <w:kern w:val="0"/>
-          <w:sz w:val="27"/>
-          <w:szCs w:val="27"/>
-          <w:lang w:eastAsia="lt-LT"/>
-          <w14:ligatures w14:val="none"/>
-        </w:rPr>
-        <w:t xml:space="preserve">: </w:t>
-      </w:r>
-      <w:proofErr w:type="spellStart"/>
-      <w:r>
-        <w:rPr>
-          <w:rFonts w:ascii="Times New Roman" w:eastAsia="Times New Roman" w:hAnsi="Times New Roman" w:cs="Times New Roman"/>
-          <w:color w:val="000000"/>
-          <w:kern w:val="0"/>
-          <w:sz w:val="27"/>
-          <w:szCs w:val="27"/>
-          <w:lang w:eastAsia="lt-LT"/>
-          <w14:ligatures w14:val="none"/>
-        </w:rPr>
-        <w:t>Hour</w:t>
-      </w:r>
-      <w:proofErr w:type="spellEnd"/>
-      <w:r>
-        <w:rPr>
-          <w:rFonts w:ascii="Times New Roman" w:eastAsia="Times New Roman" w:hAnsi="Times New Roman" w:cs="Times New Roman"/>
-          <w:color w:val="000000"/>
-          <w:kern w:val="0"/>
-          <w:sz w:val="27"/>
-          <w:szCs w:val="27"/>
-          <w:lang w:eastAsia="lt-LT"/>
-          <w14:ligatures w14:val="none"/>
-        </w:rPr>
-        <w:t xml:space="preserve"> 2</w:t>
+      <w:r>
+        <w:rPr>
+          <w:rFonts w:ascii="Times New Roman" w:eastAsia="Times New Roman" w:hAnsi="Times New Roman" w:cs="Times New Roman"/>
+          <w:color w:val="000000"/>
+          <w:kern w:val="0"/>
+          <w:sz w:val="27"/>
+          <w:szCs w:val="27"/>
+          <w:lang w:eastAsia="lt-LT"/>
+          <w14:ligatures w14:val="none"/>
+        </w:rPr>
+        <w:t xml:space="preserve">Desktop </w:t>
+      </w:r>
+      <w:r>
+        <w:rPr>
+          <w:rFonts w:ascii="Times New Roman" w:eastAsia="Times New Roman" w:hAnsi="Times New Roman" w:cs="Times New Roman"/>
+          <w:color w:val="000000"/>
+          <w:kern w:val="0"/>
+          <w:sz w:val="27"/>
+          <w:szCs w:val="27"/>
+          <w:lang w:eastAsia="lt-LT"/>
+          <w14:ligatures w14:val="none"/>
+        </w:rPr>
+        <w:t xml:space="preserve">Footer </w:t>
+      </w:r>
+      <w:r>
+        <w:rPr>
+          <w:rFonts w:ascii="Times New Roman" w:eastAsia="Times New Roman" w:hAnsi="Times New Roman" w:cs="Times New Roman"/>
+          <w:color w:val="000000"/>
+          <w:kern w:val="0"/>
+          <w:sz w:val="27"/>
+          <w:szCs w:val="27"/>
+          <w:lang w:eastAsia="lt-LT"/>
+          <w14:ligatures w14:val="none"/>
+        </w:rPr>
+        <w:t>Testing: Hour 2</w:t>
       </w:r>
     </w:p>
     <w:p>
@@ -1782,109 +958,41 @@
           <w14:ligatures w14:val="none"/>
         </w:rPr>
       </w:pPr>
-      <w:proofErr w:type="spellStart"/>
-      <w:r>
-        <w:rPr>
-          <w:rFonts w:ascii="Times New Roman" w:eastAsia="Times New Roman" w:hAnsi="Times New Roman" w:cs="Times New Roman"/>
-          <w:color w:val="000000"/>
-          <w:kern w:val="0"/>
-          <w:sz w:val="27"/>
-          <w:szCs w:val="27"/>
-          <w:lang w:eastAsia="lt-LT"/>
-          <w14:ligatures w14:val="none"/>
-        </w:rPr>
-        <w:t>Desktop</w:t>
-      </w:r>
-      <w:proofErr w:type="spellEnd"/>
-      <w:r>
-        <w:rPr>
-          <w:rFonts w:ascii="Times New Roman" w:eastAsia="Times New Roman" w:hAnsi="Times New Roman" w:cs="Times New Roman"/>
-          <w:color w:val="000000"/>
-          <w:kern w:val="0"/>
-          <w:sz w:val="27"/>
-          <w:szCs w:val="27"/>
-          <w:lang w:eastAsia="lt-LT"/>
-          <w14:ligatures w14:val="none"/>
-        </w:rPr>
-        <w:t xml:space="preserve"> </w:t>
-      </w:r>
-      <w:proofErr w:type="spellStart"/>
-      <w:r>
-        <w:rPr>
-          <w:rFonts w:ascii="Times New Roman" w:eastAsia="Times New Roman" w:hAnsi="Times New Roman" w:cs="Times New Roman"/>
-          <w:color w:val="000000"/>
-          <w:kern w:val="0"/>
-          <w:sz w:val="27"/>
-          <w:szCs w:val="27"/>
-          <w:lang w:eastAsia="lt-LT"/>
-          <w14:ligatures w14:val="none"/>
-        </w:rPr>
-        <w:t>Test</w:t>
-      </w:r>
-      <w:proofErr w:type="spellEnd"/>
-      <w:r>
-        <w:rPr>
-          <w:rFonts w:ascii="Times New Roman" w:eastAsia="Times New Roman" w:hAnsi="Times New Roman" w:cs="Times New Roman"/>
-          <w:color w:val="000000"/>
-          <w:kern w:val="0"/>
-          <w:sz w:val="27"/>
-          <w:szCs w:val="27"/>
-          <w:lang w:eastAsia="lt-LT"/>
-          <w14:ligatures w14:val="none"/>
-        </w:rPr>
-        <w:t xml:space="preserve"> </w:t>
-      </w:r>
-      <w:proofErr w:type="spellStart"/>
-      <w:r>
-        <w:rPr>
-          <w:rFonts w:ascii="Times New Roman" w:eastAsia="Times New Roman" w:hAnsi="Times New Roman" w:cs="Times New Roman"/>
-          <w:color w:val="000000"/>
-          <w:kern w:val="0"/>
-          <w:sz w:val="27"/>
-          <w:szCs w:val="27"/>
-          <w:lang w:eastAsia="lt-LT"/>
-          <w14:ligatures w14:val="none"/>
-        </w:rPr>
-        <w:t>Report</w:t>
-      </w:r>
-      <w:proofErr w:type="spellEnd"/>
-      <w:r>
-        <w:rPr>
-          <w:rFonts w:ascii="Times New Roman" w:eastAsia="Times New Roman" w:hAnsi="Times New Roman" w:cs="Times New Roman"/>
-          <w:color w:val="000000"/>
-          <w:kern w:val="0"/>
-          <w:sz w:val="27"/>
-          <w:szCs w:val="27"/>
-          <w:lang w:eastAsia="lt-LT"/>
-          <w14:ligatures w14:val="none"/>
-        </w:rPr>
-        <w:t xml:space="preserve">: </w:t>
-      </w:r>
-      <w:proofErr w:type="spellStart"/>
-      <w:r>
-        <w:rPr>
-          <w:rFonts w:ascii="Times New Roman" w:eastAsia="Times New Roman" w:hAnsi="Times New Roman" w:cs="Times New Roman"/>
-          <w:color w:val="000000"/>
-          <w:kern w:val="0"/>
-          <w:sz w:val="27"/>
-          <w:szCs w:val="27"/>
-          <w:lang w:eastAsia="lt-LT"/>
-          <w14:ligatures w14:val="none"/>
-        </w:rPr>
-        <w:t>Hour</w:t>
-      </w:r>
-      <w:proofErr w:type="spellEnd"/>
-      <w:r>
-        <w:rPr>
-          <w:rFonts w:ascii="Times New Roman" w:eastAsia="Times New Roman" w:hAnsi="Times New Roman" w:cs="Times New Roman"/>
-          <w:color w:val="000000"/>
-          <w:kern w:val="0"/>
-          <w:sz w:val="27"/>
-          <w:szCs w:val="27"/>
-          <w:lang w:eastAsia="lt-LT"/>
-          <w14:ligatures w14:val="none"/>
-        </w:rPr>
-        <w:t xml:space="preserve"> 2</w:t>
+      <w:r>
+        <w:rPr>
+          <w:rFonts w:ascii="Times New Roman" w:eastAsia="Times New Roman" w:hAnsi="Times New Roman" w:cs="Times New Roman"/>
+          <w:color w:val="000000"/>
+          <w:kern w:val="0"/>
+          <w:sz w:val="27"/>
+          <w:szCs w:val="27"/>
+          <w:lang w:eastAsia="lt-LT"/>
+          <w14:ligatures w14:val="none"/>
+        </w:rPr>
+        <w:t xml:space="preserve">Desktop </w:t>
+      </w:r>
+      <w:r>
+        <w:rPr>
+          <w:rFonts w:ascii="Times New Roman" w:eastAsia="Times New Roman" w:hAnsi="Times New Roman" w:cs="Times New Roman"/>
+          <w:color w:val="000000"/>
+          <w:kern w:val="0"/>
+          <w:sz w:val="27"/>
+          <w:szCs w:val="27"/>
+          <w:lang w:eastAsia="lt-LT"/>
+          <w14:ligatures w14:val="none"/>
+        </w:rPr>
+        <w:t>Test Report</w:t>
+      </w:r>
+      <w:r>
+        <w:rPr>
+          <w:rFonts w:ascii="Times New Roman" w:eastAsia="Times New Roman" w:hAnsi="Times New Roman" w:cs="Times New Roman"/>
+          <w:color w:val="000000"/>
+          <w:kern w:val="0"/>
+          <w:sz w:val="27"/>
+          <w:szCs w:val="27"/>
+          <w:lang w:eastAsia="lt-LT"/>
+          <w14:ligatures w14:val="none"/>
+        </w:rPr>
+        <w:t>: Hour 2</w:t>
       </w:r>
     </w:p>
     <w:p>
@@ -1978,33 +1086,7 @@
           <w:lang w:eastAsia="lt-LT"/>
           <w14:ligatures w14:val="none"/>
         </w:rPr>
-        <w:t xml:space="preserve">QA </w:t>
-      </w:r>
-      <w:proofErr w:type="spellStart"/>
-      <w:r>
-        <w:rPr>
-          <w:rFonts w:ascii="Times New Roman" w:eastAsia="Times New Roman" w:hAnsi="Times New Roman" w:cs="Times New Roman"/>
-          <w:color w:val="000000"/>
-          <w:kern w:val="0"/>
-          <w:sz w:val="27"/>
-          <w:szCs w:val="27"/>
-          <w:lang w:eastAsia="lt-LT"/>
-          <w14:ligatures w14:val="none"/>
-        </w:rPr>
-        <w:t>Team</w:t>
-      </w:r>
-      <w:proofErr w:type="spellEnd"/>
-      <w:r>
-        <w:rPr>
-          <w:rFonts w:ascii="Times New Roman" w:eastAsia="Times New Roman" w:hAnsi="Times New Roman" w:cs="Times New Roman"/>
-          <w:color w:val="000000"/>
-          <w:kern w:val="0"/>
-          <w:sz w:val="27"/>
-          <w:szCs w:val="27"/>
-          <w:lang w:eastAsia="lt-LT"/>
-          <w14:ligatures w14:val="none"/>
-        </w:rPr>
-        <w:t xml:space="preserve">: </w:t>
+        <w:t xml:space="preserve">QA Team: </w:t>
       </w:r>
       <w:r>
         <w:rPr>
@@ -2411,33 +1493,7 @@
           <w:lang w:eastAsia="lt-LT"/>
           <w14:ligatures w14:val="none"/>
         </w:rPr>
-        <w:t xml:space="preserve">Development Team </w:t>
-      </w:r>
-      <w:proofErr w:type="spellStart"/>
-      <w:r>
-        <w:rPr>
-          <w:rFonts w:ascii="Times New Roman" w:eastAsia="Times New Roman" w:hAnsi="Times New Roman" w:cs="Times New Roman"/>
-          <w:color w:val="000000"/>
-          <w:kern w:val="0"/>
-          <w:sz w:val="27"/>
-          <w:szCs w:val="27"/>
-          <w:lang w:eastAsia="lt-LT"/>
-          <w14:ligatures w14:val="none"/>
-        </w:rPr>
-        <w:t>Lead</w:t>
-      </w:r>
-      <w:proofErr w:type="spellEnd"/>
-      <w:r>
-        <w:rPr>
-          <w:rFonts w:ascii="Times New Roman" w:eastAsia="Times New Roman" w:hAnsi="Times New Roman" w:cs="Times New Roman"/>
-          <w:color w:val="000000"/>
-          <w:kern w:val="0"/>
-          <w:sz w:val="27"/>
-          <w:szCs w:val="27"/>
-          <w:lang w:eastAsia="lt-LT"/>
-          <w14:ligatures w14:val="none"/>
-        </w:rPr>
-        <w:t xml:space="preserve"> Name</w:t>
+        <w:t>Development Team Lead Name</w:t>
       </w:r>
       <w:r>
         <w:rPr>
@@ -2665,83 +1721,59 @@
           <w14:ligatures w14:val="none"/>
         </w:rPr>
       </w:pPr>
-      <w:proofErr w:type="spellStart"/>
-      <w:r>
-        <w:rPr>
-          <w:rFonts w:ascii="Times New Roman" w:eastAsia="Times New Roman" w:hAnsi="Times New Roman" w:cs="Times New Roman"/>
-          <w:color w:val="000000"/>
-          <w:kern w:val="0"/>
-          <w:sz w:val="27"/>
-          <w:szCs w:val="27"/>
-          <w:lang w:eastAsia="lt-LT"/>
-          <w14:ligatures w14:val="none"/>
-        </w:rPr>
-        <w:t>Critical</w:t>
-      </w:r>
-      <w:proofErr w:type="spellEnd"/>
-      <w:r>
-        <w:rPr>
-          <w:rFonts w:ascii="Times New Roman" w:eastAsia="Times New Roman" w:hAnsi="Times New Roman" w:cs="Times New Roman"/>
-          <w:color w:val="000000"/>
-          <w:kern w:val="0"/>
-          <w:sz w:val="27"/>
-          <w:szCs w:val="27"/>
-          <w:lang w:eastAsia="lt-LT"/>
-          <w14:ligatures w14:val="none"/>
-        </w:rPr>
-        <w:t xml:space="preserve"> </w:t>
-      </w:r>
-      <w:proofErr w:type="spellStart"/>
-      <w:r>
-        <w:rPr>
-          <w:rFonts w:ascii="Times New Roman" w:eastAsia="Times New Roman" w:hAnsi="Times New Roman" w:cs="Times New Roman"/>
-          <w:color w:val="000000"/>
-          <w:kern w:val="0"/>
-          <w:sz w:val="27"/>
-          <w:szCs w:val="27"/>
-          <w:lang w:eastAsia="lt-LT"/>
-          <w14:ligatures w14:val="none"/>
-        </w:rPr>
-        <w:t>defects</w:t>
-      </w:r>
-      <w:proofErr w:type="spellEnd"/>
-      <w:r>
-        <w:rPr>
-          <w:rFonts w:ascii="Times New Roman" w:eastAsia="Times New Roman" w:hAnsi="Times New Roman" w:cs="Times New Roman"/>
-          <w:color w:val="000000"/>
-          <w:kern w:val="0"/>
-          <w:sz w:val="27"/>
-          <w:szCs w:val="27"/>
-          <w:lang w:eastAsia="lt-LT"/>
-          <w14:ligatures w14:val="none"/>
-        </w:rPr>
-        <w:t xml:space="preserve"> are </w:t>
-      </w:r>
-      <w:proofErr w:type="spellStart"/>
-      <w:r>
-        <w:rPr>
-          <w:rFonts w:ascii="Times New Roman" w:eastAsia="Times New Roman" w:hAnsi="Times New Roman" w:cs="Times New Roman"/>
-          <w:color w:val="000000"/>
-          <w:kern w:val="0"/>
-          <w:sz w:val="27"/>
-          <w:szCs w:val="27"/>
-          <w:lang w:eastAsia="lt-LT"/>
-          <w14:ligatures w14:val="none"/>
-        </w:rPr>
-        <w:t>resolved</w:t>
-      </w:r>
-      <w:proofErr w:type="spellEnd"/>
-      <w:r>
-        <w:rPr>
-          <w:rFonts w:ascii="Times New Roman" w:eastAsia="Times New Roman" w:hAnsi="Times New Roman" w:cs="Times New Roman"/>
-          <w:color w:val="000000"/>
-          <w:kern w:val="0"/>
-          <w:sz w:val="27"/>
-          <w:szCs w:val="27"/>
-          <w:lang w:eastAsia="lt-LT"/>
-          <w14:ligatures w14:val="none"/>
-        </w:rPr>
-        <w:t>.</w:t>
+      <w:r>
+        <w:rPr>
+          <w:rFonts w:ascii="Times New Roman" w:eastAsia="Times New Roman" w:hAnsi="Times New Roman" w:cs="Times New Roman"/>
+          <w:color w:val="000000"/>
+          <w:kern w:val="0"/>
+          <w:sz w:val="27"/>
+          <w:szCs w:val="27"/>
+          <w:lang w:eastAsia="lt-LT"/>
+          <w14:ligatures w14:val="none"/>
+        </w:rPr>
+        <w:t>Critical defects are resolved.</w:t>
+      </w:r>
+    </w:p>
+    <w:p>
+      <w:pPr>
+        <w:spacing w:before="100" w:beforeAutospacing="1" w:after="100" w:afterAutospacing="1" w:line="240" w:lineRule="auto"/>
+        <w:jc w:val="both"/>
+        <w:rPr>
+          <w:rFonts w:ascii="Times New Roman" w:eastAsia="Times New Roman" w:hAnsi="Times New Roman" w:cs="Times New Roman"/>
+          <w:color w:val="000000"/>
+          <w:kern w:val="0"/>
+          <w:sz w:val="27"/>
+          <w:szCs w:val="27"/>
+          <w:lang w:eastAsia="lt-LT"/>
+          <w14:ligatures w14:val="none"/>
+        </w:rPr>
+      </w:pPr>
+    </w:p>
+    <w:p>
+      <w:pPr>
+        <w:spacing w:before="100" w:beforeAutospacing="1" w:after="100" w:afterAutospacing="1" w:line="240" w:lineRule="auto"/>
+        <w:jc w:val="both"/>
+        <w:rPr>
+          <w:rFonts w:ascii="Times New Roman" w:eastAsia="Times New Roman" w:hAnsi="Times New Roman" w:cs="Times New Roman"/>
+          <w:color w:val="000000"/>
+          <w:kern w:val="0"/>
+          <w:sz w:val="27"/>
+          <w:szCs w:val="27"/>
+          <w:lang w:eastAsia="lt-LT"/>
+          <w14:ligatures w14:val="none"/>
+        </w:rPr>
+      </w:pPr>
+      <w:r>
+        <w:rPr>
+          <w:rFonts w:ascii="Times New Roman" w:eastAsia="Times New Roman" w:hAnsi="Times New Roman" w:cs="Times New Roman"/>
+          <w:color w:val="000000"/>
+          <w:kern w:val="0"/>
+          <w:sz w:val="27"/>
+          <w:szCs w:val="27"/>
+          <w:lang w:eastAsia="lt-LT"/>
+          <w14:ligatures w14:val="none"/>
+        </w:rPr>
+        <w:t>2023-11-28</w:t>
       </w:r>
     </w:p>
     <w:sectPr>
@@ -5144,26 +4176,6 @@
 </file>
 
 <file path=customXml/item1.xml><?xml version="1.0" encoding="utf-8"?>
-<p:properties xmlns:p="http://schemas.microsoft.com/office/2006/metadata/properties" xmlns:xsi="http://www.w3.org/2001/XMLSchema-instance" xmlns:pc="http://schemas.microsoft.com/office/infopath/2007/PartnerControls">
-  <documentManagement>
-    <lcf76f155ced4ddcb4097134ff3c332f xmlns="2d596e01-41ad-41e6-a832-1d288e1b0409">
-      <Terms xmlns="http://schemas.microsoft.com/office/infopath/2007/PartnerControls"/>
-    </lcf76f155ced4ddcb4097134ff3c332f>
-    <TaxCatchAll xmlns="02102ef3-4963-4fa8-8b53-464b78d1d446" xsi:nil="true"/>
-  </documentManagement>
-</p:properties>
-</file>
-
-<file path=customXml/item2.xml><?xml version="1.0" encoding="utf-8"?>
-<?mso-contentType ?>
-<FormTemplates xmlns="http://schemas.microsoft.com/sharepoint/v3/contenttype/forms">
-  <Display>DocumentLibraryForm</Display>
-  <Edit>DocumentLibraryForm</Edit>
-  <New>DocumentLibraryForm</New>
-</FormTemplates>
-</file>
-
-<file path=customXml/item3.xml><?xml version="1.0" encoding="utf-8"?>
 <ct:contentTypeSchema xmlns:ct="http://schemas.microsoft.com/office/2006/metadata/contentType" xmlns:ma="http://schemas.microsoft.com/office/2006/metadata/properties/metaAttributes" ct:_="" ma:_="" ma:contentTypeName="Dokumentas" ma:contentTypeID="0x010100270EE5956664194987916B49FF5242E7" ma:contentTypeVersion="14" ma:contentTypeDescription="Kurkite naują dokumentą." ma:contentTypeScope="" ma:versionID="9e64c6e7a4957d2a1e6132d67172c8aa">
   <xsd:schema xmlns:xsd="http://www.w3.org/2001/XMLSchema" xmlns:xs="http://www.w3.org/2001/XMLSchema" xmlns:p="http://schemas.microsoft.com/office/2006/metadata/properties" xmlns:ns2="2d596e01-41ad-41e6-a832-1d288e1b0409" xmlns:ns3="02102ef3-4963-4fa8-8b53-464b78d1d446" targetNamespace="http://schemas.microsoft.com/office/2006/metadata/properties" ma:root="true" ma:fieldsID="5495db6505d6ec407f9d87615d0799e8" ns2:_="" ns3:_="">
     <xsd:import namespace="2d596e01-41ad-41e6-a832-1d288e1b0409"/>
@@ -5392,26 +4404,27 @@
 </ct:contentTypeSchema>
 </file>
 
-<file path=customXml/itemProps1.xml><?xml version="1.0" encoding="utf-8"?>
-<ds:datastoreItem xmlns:ds="http://schemas.openxmlformats.org/officeDocument/2006/customXml" ds:itemID="{C52FE1C7-81D8-49B7-848F-D3CDBE97B767}">
-  <ds:schemaRefs>
-    <ds:schemaRef ds:uri="http://schemas.microsoft.com/office/2006/metadata/properties"/>
-    <ds:schemaRef ds:uri="http://schemas.microsoft.com/office/infopath/2007/PartnerControls"/>
-    <ds:schemaRef ds:uri="2d596e01-41ad-41e6-a832-1d288e1b0409"/>
-    <ds:schemaRef ds:uri="02102ef3-4963-4fa8-8b53-464b78d1d446"/>
-  </ds:schemaRefs>
-</ds:datastoreItem>
+<file path=customXml/item2.xml><?xml version="1.0" encoding="utf-8"?>
+<?mso-contentType ?>
+<FormTemplates xmlns="http://schemas.microsoft.com/sharepoint/v3/contenttype/forms">
+  <Display>DocumentLibraryForm</Display>
+  <Edit>DocumentLibraryForm</Edit>
+  <New>DocumentLibraryForm</New>
+</FormTemplates>
 </file>
 
-<file path=customXml/itemProps2.xml><?xml version="1.0" encoding="utf-8"?>
-<ds:datastoreItem xmlns:ds="http://schemas.openxmlformats.org/officeDocument/2006/customXml" ds:itemID="{88D532FE-6148-484A-8E27-19E8378E598D}">
-  <ds:schemaRefs>
-    <ds:schemaRef ds:uri="http://schemas.microsoft.com/sharepoint/v3/contenttype/forms"/>
-  </ds:schemaRefs>
-</ds:datastoreItem>
+<file path=customXml/item3.xml><?xml version="1.0" encoding="utf-8"?>
+<p:properties xmlns:p="http://schemas.microsoft.com/office/2006/metadata/properties" xmlns:xsi="http://www.w3.org/2001/XMLSchema-instance" xmlns:pc="http://schemas.microsoft.com/office/infopath/2007/PartnerControls">
+  <documentManagement>
+    <lcf76f155ced4ddcb4097134ff3c332f xmlns="2d596e01-41ad-41e6-a832-1d288e1b0409">
+      <Terms xmlns="http://schemas.microsoft.com/office/infopath/2007/PartnerControls"/>
+    </lcf76f155ced4ddcb4097134ff3c332f>
+    <TaxCatchAll xmlns="02102ef3-4963-4fa8-8b53-464b78d1d446" xsi:nil="true"/>
+  </documentManagement>
+</p:properties>
 </file>
 
-<file path=customXml/itemProps3.xml><?xml version="1.0" encoding="utf-8"?>
+<file path=customXml/itemProps1.xml><?xml version="1.0" encoding="utf-8"?>
 <ds:datastoreItem xmlns:ds="http://schemas.openxmlformats.org/officeDocument/2006/customXml" ds:itemID="{30DE1223-F049-4578-9DD3-E89F2B52914C}">
   <ds:schemaRefs>
     <ds:schemaRef ds:uri="http://schemas.microsoft.com/office/2006/metadata/contentType"/>
@@ -5428,4 +4441,23 @@
     <ds:schemaRef ds:uri="http://schemas.microsoft.com/internal/obd"/>
   </ds:schemaRefs>
 </ds:datastoreItem>
+</file>
+
+<file path=customXml/itemProps2.xml><?xml version="1.0" encoding="utf-8"?>
+<ds:datastoreItem xmlns:ds="http://schemas.openxmlformats.org/officeDocument/2006/customXml" ds:itemID="{88D532FE-6148-484A-8E27-19E8378E598D}">
+  <ds:schemaRefs>
+    <ds:schemaRef ds:uri="http://schemas.microsoft.com/sharepoint/v3/contenttype/forms"/>
+  </ds:schemaRefs>
+</ds:datastoreItem>
+</file>
+
+<file path=customXml/itemProps3.xml><?xml version="1.0" encoding="utf-8"?>
+<ds:datastoreItem xmlns:ds="http://schemas.openxmlformats.org/officeDocument/2006/customXml" ds:itemID="{C52FE1C7-81D8-49B7-848F-D3CDBE97B767}">
+  <ds:schemaRefs>
+    <ds:schemaRef ds:uri="http://schemas.microsoft.com/office/2006/metadata/properties"/>
+    <ds:schemaRef ds:uri="http://schemas.microsoft.com/office/infopath/2007/PartnerControls"/>
+    <ds:schemaRef ds:uri="2d596e01-41ad-41e6-a832-1d288e1b0409"/>
+    <ds:schemaRef ds:uri="02102ef3-4963-4fa8-8b53-464b78d1d446"/>
+  </ds:schemaRefs>
+</ds:datastoreItem>
 </file>
</xml_diff>